<commit_message>
changes to multiple account doc
</commit_message>
<xml_diff>
--- a/Multiple git account .docx
+++ b/Multiple git account .docx
@@ -4,12 +4,17 @@
   <w:body>
     <w:p>
       <w:pPr>
-        <w:rPr>
-          <w:lang w:val="en-US"/>
-        </w:rPr>
-      </w:pPr>
-      <w:r>
-        <w:rPr>
+        <w:ind w:left="2160" w:firstLine="720"/>
+        <w:rPr>
+          <w:b/>
+          <w:bCs/>
+          <w:lang w:val="en-US"/>
+        </w:rPr>
+      </w:pPr>
+      <w:r>
+        <w:rPr>
+          <w:b/>
+          <w:bCs/>
           <w:lang w:val="en-US"/>
         </w:rPr>
         <w:t>ADDING multiple git account in mac</w:t>
@@ -387,7 +392,12 @@
       <w:pPr>
         <w:pStyle w:val="ListParagraph"/>
         <w:rPr>
-          <w:lang w:val="en-US"/>
+          <w:rFonts w:ascii="Menlo" w:hAnsi="Menlo" w:cs="Menlo"/>
+          <w:color w:val="000000"/>
+          <w:kern w:val="0"/>
+          <w:sz w:val="22"/>
+          <w:szCs w:val="22"/>
+          <w:lang w:val="en-GB"/>
         </w:rPr>
       </w:pPr>
       <w:r>
@@ -460,6 +470,78 @@
         </w:rPr>
         <w:t xml:space="preserve"> {the ssh key location}</w:t>
       </w:r>
+    </w:p>
+    <w:p>
+      <w:pPr>
+        <w:pStyle w:val="ListParagraph"/>
+        <w:numPr>
+          <w:ilvl w:val="0"/>
+          <w:numId w:val="1"/>
+        </w:numPr>
+        <w:rPr>
+          <w:lang w:val="en-US"/>
+        </w:rPr>
+      </w:pPr>
+      <w:r>
+        <w:rPr>
+          <w:lang w:val="en-US"/>
+        </w:rPr>
+        <w:t>Clone repo like this now</w:t>
+      </w:r>
+    </w:p>
+    <w:p>
+      <w:pPr>
+        <w:pStyle w:val="ListParagraph"/>
+        <w:rPr>
+          <w:lang w:val="en-US"/>
+        </w:rPr>
+      </w:pPr>
+      <w:r>
+        <w:rPr>
+          <w:lang w:val="en-US"/>
+        </w:rPr>
+        <w:t>git@github.com</w:t>
+      </w:r>
+      <w:r>
+        <w:rPr>
+          <w:lang w:val="en-US"/>
+        </w:rPr>
+        <w:t>-</w:t>
+      </w:r>
+      <w:proofErr w:type="gramStart"/>
+      <w:r>
+        <w:rPr>
+          <w:lang w:val="en-US"/>
+        </w:rPr>
+        <w:t>main</w:t>
+      </w:r>
+      <w:r>
+        <w:rPr>
+          <w:lang w:val="en-US"/>
+        </w:rPr>
+        <w:t>:a</w:t>
+      </w:r>
+      <w:r>
+        <w:rPr>
+          <w:lang w:val="en-US"/>
+        </w:rPr>
+        <w:t>bhishek-singh8</w:t>
+      </w:r>
+      <w:r>
+        <w:rPr>
+          <w:lang w:val="en-US"/>
+        </w:rPr>
+        <w:t>/</w:t>
+      </w:r>
+      <w:proofErr w:type="spellStart"/>
+      <w:r>
+        <w:rPr>
+          <w:lang w:val="en-US"/>
+        </w:rPr>
+        <w:t>backup_doc.git</w:t>
+      </w:r>
+      <w:proofErr w:type="spellEnd"/>
+      <w:proofErr w:type="gramEnd"/>
     </w:p>
     <w:sectPr>
       <w:pgSz w:w="11906" w:h="16838"/>

</xml_diff>